<commit_message>
ci siamo dimenticati ieri
</commit_message>
<xml_diff>
--- a/documenti/convenzione.docx
+++ b/documenti/convenzione.docx
@@ -175,118 +175,19 @@
         <w:jc w:val="both"/>
         <w:rPr>
           <w:rFonts w:cs="Arial" w:ascii="Arial" w:hAnsi="Arial"/>
-          <w:color w:val="auto"/>
-          <w:sz w:val="22"/>
-          <w:szCs w:val="22"/>
-        </w:rPr>
-      </w:pPr>
-      <w:r>
-        <w:rPr>
-          <w:rFonts w:cs="Arial" w:ascii="Arial" w:hAnsi="Arial"/>
-          <w:color w:val="auto"/>
-          <w:sz w:val="22"/>
-          <w:szCs w:val="22"/>
-        </w:rPr>
-        <w:t>Il/la I.I.S. "</w:t>
-      </w:r>
-      <w:r>
-        <w:rPr>
-          <w:rFonts w:cs="Arial" w:ascii="Arial" w:hAnsi="Arial"/>
-          <w:color w:val="auto"/>
-          <w:sz w:val="22"/>
-          <w:szCs w:val="22"/>
-        </w:rPr>
-        <w:t>S. TEN. VASC. A. BADONI</w:t>
-      </w:r>
-      <w:r>
-        <w:rPr>
-          <w:rFonts w:cs="Arial" w:ascii="Arial" w:hAnsi="Arial"/>
-          <w:color w:val="auto"/>
-          <w:sz w:val="22"/>
-          <w:szCs w:val="22"/>
-        </w:rPr>
-        <w:t xml:space="preserve">" in qualità di soggetto promotore con sede in </w:t>
-      </w:r>
-      <w:r>
-        <w:rPr>
-          <w:rFonts w:cs="Arial" w:ascii="Arial" w:hAnsi="Arial"/>
-          <w:color w:val="auto"/>
-          <w:sz w:val="22"/>
-          <w:szCs w:val="22"/>
-        </w:rPr>
-        <w:t>Via Rivolta, 10 LECCO</w:t>
-      </w:r>
-      <w:r>
-        <w:rPr>
-          <w:rFonts w:cs="Arial" w:ascii="Arial" w:hAnsi="Arial"/>
-          <w:color w:val="auto"/>
-          <w:sz w:val="22"/>
-          <w:szCs w:val="22"/>
-        </w:rPr>
-        <w:t xml:space="preserve">, codice fiscale </w:t>
-      </w:r>
-      <w:r>
-        <w:rPr>
-          <w:rFonts w:cs="Arial" w:ascii="Arial" w:hAnsi="Arial"/>
-          <w:color w:val="auto"/>
-          <w:sz w:val="22"/>
-          <w:szCs w:val="22"/>
-        </w:rPr>
-        <w:t>83007840131</w:t>
-      </w:r>
-      <w:r>
-        <w:rPr>
-          <w:rFonts w:cs="Arial" w:ascii="Arial" w:hAnsi="Arial"/>
-          <w:color w:val="auto"/>
-          <w:sz w:val="22"/>
-          <w:szCs w:val="22"/>
-        </w:rPr>
-        <w:t xml:space="preserve"> rappresentato/a dal Sig.  </w:t>
-      </w:r>
-      <w:r>
-        <w:rPr>
-          <w:rFonts w:cs="Arial" w:ascii="Arial" w:hAnsi="Arial"/>
-          <w:color w:val="auto"/>
-          <w:sz w:val="22"/>
-          <w:szCs w:val="22"/>
-        </w:rPr>
-        <w:t>Angelo Benigno De Battista</w:t>
-      </w:r>
-      <w:r>
-        <w:rPr>
-          <w:rFonts w:cs="Arial" w:ascii="Arial" w:hAnsi="Arial"/>
-          <w:color w:val="auto"/>
-          <w:sz w:val="22"/>
-          <w:szCs w:val="22"/>
-        </w:rPr>
-        <w:t xml:space="preserve">  nato a </w:t>
-      </w:r>
-      <w:r>
-        <w:rPr>
-          <w:rFonts w:cs="Arial" w:ascii="Arial" w:hAnsi="Arial"/>
-          <w:color w:val="auto"/>
-          <w:sz w:val="22"/>
-          <w:szCs w:val="22"/>
-        </w:rPr>
-        <w:t>Mandello del Lario</w:t>
-      </w:r>
-      <w:r>
-        <w:rPr>
-          <w:rFonts w:cs="Arial" w:ascii="Arial" w:hAnsi="Arial"/>
-          <w:color w:val="auto"/>
-          <w:sz w:val="22"/>
-          <w:szCs w:val="22"/>
-        </w:rPr>
-        <w:t xml:space="preserve"> (Lc)  il </w:t>
-      </w:r>
-      <w:r>
-        <w:rPr>
-          <w:rFonts w:cs="Arial" w:ascii="Arial" w:hAnsi="Arial"/>
-          <w:color w:val="auto"/>
-          <w:sz w:val="22"/>
-          <w:szCs w:val="22"/>
-        </w:rPr>
-        <w:t>14/10/1955.</w:t>
+          <w:color w:val="00000A"/>
+          <w:sz w:val="22"/>
+          <w:szCs w:val="22"/>
+        </w:rPr>
+      </w:pPr>
+      <w:r>
+        <w:rPr>
+          <w:rFonts w:cs="Arial" w:ascii="Arial" w:hAnsi="Arial"/>
+          <w:color w:val="00000A"/>
+          <w:sz w:val="22"/>
+          <w:szCs w:val="22"/>
+        </w:rPr>
+        <w:t>Il/la I.I.S. "S. TEN. VASC. A. BADONI" in qualità di soggetto promotore con sede in Via Rivolta, 10 LECCO, codice fiscale 83007840131 rappresentato/a dal Sig.  Angelo Benigno De Battista  nato a Mandello del Lario (Lc)  il 14/10/1955.</w:t>
       </w:r>
     </w:p>
     <w:p>
@@ -356,7 +257,7 @@
           <w:rFonts w:cs="Arial" w:ascii="Arial" w:hAnsi="Arial"/>
           <w:b w:val="false"/>
           <w:bCs w:val="false"/>
-          <w:color w:val="auto"/>
+          <w:color w:val="00000A"/>
           <w:sz w:val="22"/>
           <w:szCs w:val="22"/>
         </w:rPr>
@@ -366,77 +267,11 @@
           <w:rFonts w:cs="Arial" w:ascii="Arial" w:hAnsi="Arial"/>
           <w:b w:val="false"/>
           <w:bCs w:val="false"/>
-          <w:color w:val="auto"/>
-          <w:sz w:val="22"/>
-          <w:szCs w:val="22"/>
-        </w:rPr>
-        <w:t xml:space="preserve">${azienda_denominazione} con sede legale in </w:t>
-      </w:r>
-      <w:r>
-        <w:rPr>
-          <w:rFonts w:cs="Arial" w:ascii="Arial" w:hAnsi="Arial"/>
-          <w:b w:val="false"/>
-          <w:bCs w:val="false"/>
-          <w:color w:val="auto"/>
-          <w:sz w:val="22"/>
-          <w:szCs w:val="22"/>
-        </w:rPr>
-        <w:t>${azienda_sede_legale}</w:t>
-      </w:r>
-      <w:r>
-        <w:rPr>
-          <w:rFonts w:cs="Arial" w:ascii="Arial" w:hAnsi="Arial"/>
-          <w:b w:val="false"/>
-          <w:bCs w:val="false"/>
-          <w:color w:val="auto"/>
-          <w:sz w:val="22"/>
-          <w:szCs w:val="22"/>
-        </w:rPr>
-        <w:t xml:space="preserve"> ${azienda_cap} ${azienda_citta} (${azienda_provincia}</w:t>
-      </w:r>
-      <w:r>
-        <w:rPr>
-          <w:rFonts w:cs="Arial" w:ascii="Arial" w:hAnsi="Arial"/>
-          <w:b w:val="false"/>
-          <w:bCs w:val="false"/>
-          <w:color w:val="auto"/>
-          <w:sz w:val="22"/>
-          <w:szCs w:val="22"/>
-        </w:rPr>
-        <w:t>)</w:t>
-      </w:r>
-      <w:r>
-        <w:rPr>
-          <w:rFonts w:cs="Arial" w:ascii="Arial" w:hAnsi="Arial"/>
-          <w:b w:val="false"/>
-          <w:bCs w:val="false"/>
-          <w:color w:val="auto"/>
-          <w:sz w:val="22"/>
-          <w:szCs w:val="22"/>
-        </w:rPr>
-        <w:t>-  P.I. n.  ${azienda_</w:t>
-      </w:r>
-      <w:r>
-        <w:rPr>
-          <w:rFonts w:cs="Arial" w:ascii="Arial" w:hAnsi="Arial"/>
-          <w:b w:val="false"/>
-          <w:bCs w:val="false"/>
-          <w:color w:val="auto"/>
-          <w:sz w:val="22"/>
-          <w:szCs w:val="22"/>
-        </w:rPr>
-        <w:t>pIva</w:t>
-      </w:r>
-      <w:r>
-        <w:rPr>
-          <w:rFonts w:cs="Arial" w:ascii="Arial" w:hAnsi="Arial"/>
-          <w:b w:val="false"/>
-          <w:bCs w:val="false"/>
-          <w:color w:val="auto"/>
-          <w:sz w:val="22"/>
-          <w:szCs w:val="22"/>
-        </w:rPr>
-        <w:t>} d’ora in poi denominato "</w:t>
+          <w:color w:val="00000A"/>
+          <w:sz w:val="22"/>
+          <w:szCs w:val="22"/>
+        </w:rPr>
+        <w:t>${azienda_denominazione} con sede legale in ${azienda_sede_legale} ${azienda_citta} -  P.I. n.  ${azienda_pIva} d’ora in poi denominato "</w:t>
       </w:r>
       <w:r>
         <w:rPr>
@@ -445,7 +280,7 @@
           <w:bCs w:val="false"/>
           <w:i/>
           <w:iCs/>
-          <w:color w:val="auto"/>
+          <w:color w:val="00000A"/>
           <w:sz w:val="22"/>
           <w:szCs w:val="22"/>
         </w:rPr>
@@ -456,298 +291,17 @@
           <w:rFonts w:cs="Arial" w:ascii="Arial" w:hAnsi="Arial"/>
           <w:b w:val="false"/>
           <w:bCs w:val="false"/>
-          <w:color w:val="auto"/>
-          <w:sz w:val="22"/>
-          <w:szCs w:val="22"/>
-        </w:rPr>
-        <w:t>",  rappresentato dal Sig. ${</w:t>
-      </w:r>
-      <w:r>
-        <w:rPr>
-          <w:rFonts w:cs="Arial" w:ascii="Arial" w:hAnsi="Arial"/>
-          <w:b w:val="false"/>
-          <w:bCs w:val="false"/>
-          <w:color w:val="auto"/>
-          <w:sz w:val="22"/>
-          <w:szCs w:val="22"/>
-        </w:rPr>
-        <w:t>rappresentanteLegale</w:t>
-      </w:r>
-      <w:r>
-        <w:rPr>
-          <w:rFonts w:cs="Arial" w:ascii="Arial" w:hAnsi="Arial"/>
-          <w:b w:val="false"/>
-          <w:bCs w:val="false"/>
-          <w:color w:val="auto"/>
-          <w:sz w:val="22"/>
-          <w:szCs w:val="22"/>
-        </w:rPr>
-        <w:t>_</w:t>
-      </w:r>
-      <w:r>
-        <w:rPr>
-          <w:rFonts w:cs="Arial" w:ascii="Arial" w:hAnsi="Arial"/>
-          <w:b w:val="false"/>
-          <w:bCs w:val="false"/>
-          <w:color w:val="auto"/>
-          <w:sz w:val="22"/>
-          <w:szCs w:val="22"/>
-        </w:rPr>
-        <w:t>nome</w:t>
-      </w:r>
-      <w:r>
-        <w:rPr>
-          <w:rFonts w:cs="Arial" w:ascii="Arial" w:hAnsi="Arial"/>
-          <w:b w:val="false"/>
-          <w:bCs w:val="false"/>
-          <w:color w:val="auto"/>
-          <w:sz w:val="22"/>
-          <w:szCs w:val="22"/>
-        </w:rPr>
-        <w:t>} ${</w:t>
-      </w:r>
-      <w:r>
-        <w:rPr>
-          <w:rFonts w:cs="Arial" w:ascii="Arial" w:hAnsi="Arial"/>
-          <w:b w:val="false"/>
-          <w:bCs w:val="false"/>
-          <w:color w:val="auto"/>
-          <w:sz w:val="22"/>
-          <w:szCs w:val="22"/>
-        </w:rPr>
-        <w:t>rappresentanteLegale</w:t>
-      </w:r>
-      <w:r>
-        <w:rPr>
-          <w:rFonts w:cs="Arial" w:ascii="Arial" w:hAnsi="Arial"/>
-          <w:b w:val="false"/>
-          <w:bCs w:val="false"/>
-          <w:color w:val="auto"/>
-          <w:sz w:val="22"/>
-          <w:szCs w:val="22"/>
-        </w:rPr>
-        <w:t>_c</w:t>
-      </w:r>
-      <w:r>
-        <w:rPr>
-          <w:rFonts w:cs="Arial" w:ascii="Arial" w:hAnsi="Arial"/>
-          <w:b w:val="false"/>
-          <w:bCs w:val="false"/>
-          <w:color w:val="auto"/>
-          <w:sz w:val="22"/>
-          <w:szCs w:val="22"/>
-        </w:rPr>
-        <w:t>ognome</w:t>
-      </w:r>
-      <w:r>
-        <w:rPr>
-          <w:rFonts w:cs="Arial" w:ascii="Arial" w:hAnsi="Arial"/>
-          <w:b w:val="false"/>
-          <w:bCs w:val="false"/>
-          <w:color w:val="auto"/>
-          <w:sz w:val="22"/>
-          <w:szCs w:val="22"/>
-        </w:rPr>
-        <w:t xml:space="preserve">} </w:t>
-      </w:r>
-      <w:r>
-        <w:rPr>
-          <w:rFonts w:cs="Arial" w:ascii="Arial" w:hAnsi="Arial"/>
-          <w:b w:val="false"/>
-          <w:bCs w:val="false"/>
-          <w:color w:val="auto"/>
-          <w:sz w:val="22"/>
-          <w:szCs w:val="22"/>
-        </w:rPr>
-        <w:t>n</w:t>
-      </w:r>
-      <w:r>
-        <w:rPr>
-          <w:rFonts w:cs="Arial" w:ascii="Arial" w:hAnsi="Arial"/>
-          <w:b w:val="false"/>
-          <w:bCs w:val="false"/>
-          <w:color w:val="auto"/>
-          <w:sz w:val="22"/>
-          <w:szCs w:val="22"/>
-        </w:rPr>
-        <w:t>ato a ${</w:t>
-      </w:r>
-      <w:r>
-        <w:rPr>
-          <w:rFonts w:cs="Arial" w:ascii="Arial" w:hAnsi="Arial"/>
-          <w:b w:val="false"/>
-          <w:bCs w:val="false"/>
-          <w:color w:val="auto"/>
-          <w:sz w:val="22"/>
-          <w:szCs w:val="22"/>
-        </w:rPr>
-        <w:t>rappresentanteLegale</w:t>
-      </w:r>
-      <w:r>
-        <w:rPr>
-          <w:rFonts w:cs="Arial" w:ascii="Arial" w:hAnsi="Arial"/>
-          <w:b w:val="false"/>
-          <w:bCs w:val="false"/>
-          <w:color w:val="auto"/>
-          <w:sz w:val="22"/>
-          <w:szCs w:val="22"/>
-        </w:rPr>
-        <w:t>_</w:t>
-      </w:r>
-      <w:r>
-        <w:rPr>
-          <w:rFonts w:cs="Arial" w:ascii="Arial" w:hAnsi="Arial"/>
-          <w:b w:val="false"/>
-          <w:bCs w:val="false"/>
-          <w:color w:val="auto"/>
-          <w:sz w:val="22"/>
-          <w:szCs w:val="22"/>
-        </w:rPr>
-        <w:t>luogoN</w:t>
-      </w:r>
-      <w:r>
-        <w:rPr>
-          <w:rFonts w:cs="Arial" w:ascii="Arial" w:hAnsi="Arial"/>
-          <w:b w:val="false"/>
-          <w:bCs w:val="false"/>
-          <w:color w:val="auto"/>
-          <w:sz w:val="22"/>
-          <w:szCs w:val="22"/>
-        </w:rPr>
-        <w:t>} il ${</w:t>
-      </w:r>
-      <w:r>
-        <w:rPr>
-          <w:rFonts w:cs="Arial" w:ascii="Arial" w:hAnsi="Arial"/>
-          <w:b w:val="false"/>
-          <w:bCs w:val="false"/>
-          <w:color w:val="auto"/>
-          <w:sz w:val="22"/>
-          <w:szCs w:val="22"/>
-        </w:rPr>
-        <w:t>rappresentanteLegale</w:t>
-      </w:r>
-      <w:r>
-        <w:rPr>
-          <w:rFonts w:cs="Arial" w:ascii="Arial" w:hAnsi="Arial"/>
-          <w:b w:val="false"/>
-          <w:bCs w:val="false"/>
-          <w:color w:val="auto"/>
-          <w:sz w:val="22"/>
-          <w:szCs w:val="22"/>
-        </w:rPr>
-        <w:t>_</w:t>
-      </w:r>
-      <w:r>
-        <w:rPr>
-          <w:rFonts w:cs="Arial" w:ascii="Arial" w:hAnsi="Arial"/>
-          <w:b w:val="false"/>
-          <w:bCs w:val="false"/>
-          <w:color w:val="auto"/>
-          <w:sz w:val="22"/>
-          <w:szCs w:val="22"/>
-        </w:rPr>
-        <w:t>dataN</w:t>
-      </w:r>
-      <w:r>
-        <w:rPr>
-          <w:rFonts w:cs="Arial" w:ascii="Arial" w:hAnsi="Arial"/>
-          <w:b w:val="false"/>
-          <w:bCs w:val="false"/>
-          <w:color w:val="auto"/>
-          <w:sz w:val="22"/>
-          <w:szCs w:val="22"/>
-        </w:rPr>
-        <w:t>}, codice fiscale ${</w:t>
-      </w:r>
-      <w:r>
-        <w:rPr>
-          <w:rFonts w:cs="Arial" w:ascii="Arial" w:hAnsi="Arial"/>
-          <w:b w:val="false"/>
-          <w:bCs w:val="false"/>
-          <w:color w:val="auto"/>
-          <w:sz w:val="22"/>
-          <w:szCs w:val="22"/>
-        </w:rPr>
-        <w:t>rappresentanteLegale</w:t>
-      </w:r>
-      <w:r>
-        <w:rPr>
-          <w:rFonts w:cs="Arial" w:ascii="Arial" w:hAnsi="Arial"/>
-          <w:b w:val="false"/>
-          <w:bCs w:val="false"/>
-          <w:color w:val="auto"/>
-          <w:sz w:val="22"/>
-          <w:szCs w:val="22"/>
-        </w:rPr>
-        <w:t>_</w:t>
-      </w:r>
-      <w:r>
-        <w:rPr>
-          <w:rFonts w:cs="Arial" w:ascii="Arial" w:hAnsi="Arial"/>
-          <w:b w:val="false"/>
-          <w:bCs w:val="false"/>
-          <w:color w:val="auto"/>
-          <w:sz w:val="22"/>
-          <w:szCs w:val="22"/>
-        </w:rPr>
-        <w:t>cf</w:t>
-      </w:r>
-      <w:r>
-        <w:rPr>
-          <w:rFonts w:cs="Arial" w:ascii="Arial" w:hAnsi="Arial"/>
-          <w:b w:val="false"/>
-          <w:bCs w:val="false"/>
-          <w:color w:val="auto"/>
-          <w:sz w:val="22"/>
-          <w:szCs w:val="22"/>
-        </w:rPr>
-        <w:t>}</w:t>
-      </w:r>
-    </w:p>
-    <w:p>
-      <w:pPr>
-        <w:pStyle w:val="Normal"/>
-        <w:jc w:val="both"/>
-        <w:rPr>
-          <w:rFonts w:ascii="Calibri" w:hAnsi="Calibri"/>
-          <w:b/>
-          <w:bCs/>
-          <w:sz w:val="22"/>
-          <w:szCs w:val="22"/>
-        </w:rPr>
-      </w:pPr>
-      <w:r>
-        <w:rPr>
-          <w:rFonts w:ascii="Calibri" w:hAnsi="Calibri"/>
-          <w:b/>
-          <w:bCs/>
-          <w:sz w:val="22"/>
-          <w:szCs w:val="22"/>
-        </w:rPr>
-      </w:r>
-    </w:p>
-    <w:p>
-      <w:pPr>
-        <w:pStyle w:val="Normal"/>
-        <w:jc w:val="both"/>
-        <w:rPr>
-          <w:rFonts w:cs="Arial" w:ascii="Arial" w:hAnsi="Arial"/>
-          <w:sz w:val="22"/>
-          <w:szCs w:val="22"/>
-        </w:rPr>
-      </w:pPr>
-      <w:r>
-        <w:rPr>
-          <w:rFonts w:cs="Arial" w:ascii="Arial" w:hAnsi="Arial"/>
-          <w:sz w:val="22"/>
-          <w:szCs w:val="22"/>
-        </w:rPr>
-      </w:r>
-    </w:p>
-    <w:p>
-      <w:pPr>
-        <w:pStyle w:val="Normal"/>
+          <w:color w:val="00000A"/>
+          <w:sz w:val="22"/>
+          <w:szCs w:val="22"/>
+        </w:rPr>
+        <w:t>",  rappresentato dal Sig. ${rappresentanteLegale_nome} ${rappresentanteLegale_cognome} nato a ${rappresentanteLegale_luogoN} il ${rappresentanteLegale_dataN}, codice fiscale ${rappresentanteLegale_cf}</w:t>
+      </w:r>
+    </w:p>
+    <w:p>
+      <w:pPr>
+        <w:pStyle w:val="Normal"/>
+        <w:jc w:val="both"/>
         <w:rPr>
           <w:rFonts w:cs="Arial" w:ascii="Arial" w:hAnsi="Arial"/>
           <w:sz w:val="22"/>
@@ -1028,27 +582,7 @@
           <w:sz w:val="22"/>
           <w:szCs w:val="22"/>
         </w:rPr>
-        <w:t xml:space="preserve">con sede legale in </w:t>
-      </w:r>
-      <w:r>
-        <w:rPr>
-          <w:rFonts w:cs="Arial" w:ascii="Arial" w:hAnsi="Arial"/>
-          <w:b w:val="false"/>
-          <w:bCs w:val="false"/>
-          <w:sz w:val="22"/>
-          <w:szCs w:val="22"/>
-        </w:rPr>
-        <w:t>${azienda_sede_legale}</w:t>
-      </w:r>
-      <w:r>
-        <w:rPr>
-          <w:rFonts w:cs="Arial" w:ascii="Arial" w:hAnsi="Arial"/>
-          <w:b w:val="false"/>
-          <w:bCs w:val="false"/>
-          <w:sz w:val="22"/>
-          <w:szCs w:val="22"/>
-        </w:rPr>
-        <w:t xml:space="preserve"> </w:t>
+        <w:t xml:space="preserve">con sede legale in ${azienda_sede_legale} </w:t>
       </w:r>
       <w:r>
         <w:rPr>
@@ -1059,18 +593,7 @@
           <w:sz w:val="22"/>
           <w:szCs w:val="22"/>
         </w:rPr>
-        <w:t>${azienda_cap} ${azienda_citta} (${azienda_provincia}</w:t>
-      </w:r>
-      <w:r>
-        <w:rPr>
-          <w:rFonts w:cs="Arial" w:ascii="Arial" w:hAnsi="Arial"/>
-          <w:b w:val="false"/>
-          <w:bCs w:val="false"/>
-          <w:color w:val="000000"/>
-          <w:sz w:val="22"/>
-          <w:szCs w:val="22"/>
-        </w:rPr>
-        <w:t xml:space="preserve">) </w:t>
+        <w:t xml:space="preserve">${azienda_cap} ${azienda_citta} (${azienda_provincia}) </w:t>
       </w:r>
       <w:r>
         <w:rPr>
@@ -1109,7 +632,7 @@
           <w:rFonts w:cs="Arial" w:ascii="Arial" w:hAnsi="Arial"/>
           <w:b w:val="false"/>
           <w:bCs w:val="false"/>
-          <w:color w:val="auto"/>
+          <w:color w:val="00000A"/>
           <w:sz w:val="22"/>
           <w:szCs w:val="22"/>
         </w:rPr>
@@ -2297,103 +1820,77 @@
           <w:sz w:val="22"/>
           <w:szCs w:val="22"/>
         </w:rPr>
-        <w:t xml:space="preserve">Lecco,  </w:t>
-      </w:r>
-      <w:r>
-        <w:rPr>
-          <w:rFonts w:cs="Arial" w:ascii="Arial" w:hAnsi="Arial"/>
-          <w:sz w:val="22"/>
-          <w:szCs w:val="22"/>
-        </w:rPr>
-        <w:t>${data_stage}</w:t>
-      </w:r>
-    </w:p>
-    <w:p>
-      <w:pPr>
-        <w:pStyle w:val="Normal"/>
-        <w:rPr>
-          <w:rFonts w:cs="Arial" w:ascii="Arial" w:hAnsi="Arial"/>
-          <w:sz w:val="22"/>
-          <w:szCs w:val="22"/>
-        </w:rPr>
-      </w:pPr>
-      <w:r>
-        <w:rPr>
-          <w:rFonts w:cs="Arial" w:ascii="Arial" w:hAnsi="Arial"/>
-          <w:sz w:val="22"/>
-          <w:szCs w:val="22"/>
-        </w:rPr>
-      </w:r>
-    </w:p>
-    <w:p>
-      <w:pPr>
-        <w:pStyle w:val="Normal"/>
-        <w:rPr>
-          <w:rFonts w:cs="Arial" w:ascii="Arial" w:hAnsi="Arial"/>
-          <w:sz w:val="22"/>
-          <w:szCs w:val="22"/>
-        </w:rPr>
-      </w:pPr>
-      <w:r>
-        <w:rPr>
-          <w:rFonts w:cs="Arial" w:ascii="Arial" w:hAnsi="Arial"/>
-          <w:sz w:val="22"/>
-          <w:szCs w:val="22"/>
-        </w:rPr>
-      </w:r>
-    </w:p>
-    <w:p>
-      <w:pPr>
-        <w:pStyle w:val="Normal"/>
-        <w:rPr>
-          <w:rFonts w:cs="Arial" w:ascii="Arial" w:hAnsi="Arial"/>
-          <w:sz w:val="22"/>
-          <w:szCs w:val="22"/>
-        </w:rPr>
-      </w:pPr>
-      <w:r>
-        <w:rPr>
-          <w:rFonts w:cs="Arial" w:ascii="Arial" w:hAnsi="Arial"/>
-          <w:sz w:val="22"/>
-          <w:szCs w:val="22"/>
-        </w:rPr>
-      </w:r>
-    </w:p>
-    <w:p>
-      <w:pPr>
-        <w:pStyle w:val="Normal"/>
-        <w:rPr>
-          <w:rFonts w:cs="Arial" w:ascii="Arial" w:hAnsi="Arial"/>
-          <w:sz w:val="22"/>
-          <w:szCs w:val="22"/>
-        </w:rPr>
-      </w:pPr>
-      <w:r>
-        <w:rPr>
-          <w:rFonts w:cs="Arial" w:ascii="Arial" w:hAnsi="Arial"/>
-          <w:color w:val="auto"/>
-          <w:sz w:val="22"/>
-          <w:szCs w:val="22"/>
-        </w:rPr>
-        <w:t>I.I.S. "</w:t>
-      </w:r>
-      <w:r>
-        <w:rPr>
-          <w:rFonts w:cs="Arial" w:ascii="Arial" w:hAnsi="Arial"/>
-          <w:color w:val="auto"/>
-          <w:sz w:val="22"/>
-          <w:szCs w:val="22"/>
-        </w:rPr>
-        <w:t>S. TEN. VASC. A. BADONI</w:t>
-      </w:r>
-      <w:r>
-        <w:rPr>
-          <w:rFonts w:cs="Arial" w:ascii="Arial" w:hAnsi="Arial"/>
-          <w:color w:val="auto"/>
-          <w:sz w:val="22"/>
-          <w:szCs w:val="22"/>
-        </w:rPr>
-        <w:t xml:space="preserve">"                </w:t>
+        <w:t>Lecco,  ${data_stage}</w:t>
+      </w:r>
+    </w:p>
+    <w:p>
+      <w:pPr>
+        <w:pStyle w:val="Normal"/>
+        <w:rPr>
+          <w:rFonts w:cs="Arial" w:ascii="Arial" w:hAnsi="Arial"/>
+          <w:sz w:val="22"/>
+          <w:szCs w:val="22"/>
+        </w:rPr>
+      </w:pPr>
+      <w:r>
+        <w:rPr>
+          <w:rFonts w:cs="Arial" w:ascii="Arial" w:hAnsi="Arial"/>
+          <w:sz w:val="22"/>
+          <w:szCs w:val="22"/>
+        </w:rPr>
+      </w:r>
+    </w:p>
+    <w:p>
+      <w:pPr>
+        <w:pStyle w:val="Normal"/>
+        <w:rPr>
+          <w:rFonts w:cs="Arial" w:ascii="Arial" w:hAnsi="Arial"/>
+          <w:sz w:val="22"/>
+          <w:szCs w:val="22"/>
+        </w:rPr>
+      </w:pPr>
+      <w:r>
+        <w:rPr>
+          <w:rFonts w:cs="Arial" w:ascii="Arial" w:hAnsi="Arial"/>
+          <w:sz w:val="22"/>
+          <w:szCs w:val="22"/>
+        </w:rPr>
+      </w:r>
+    </w:p>
+    <w:p>
+      <w:pPr>
+        <w:pStyle w:val="Normal"/>
+        <w:rPr>
+          <w:rFonts w:cs="Arial" w:ascii="Arial" w:hAnsi="Arial"/>
+          <w:sz w:val="22"/>
+          <w:szCs w:val="22"/>
+        </w:rPr>
+      </w:pPr>
+      <w:r>
+        <w:rPr>
+          <w:rFonts w:cs="Arial" w:ascii="Arial" w:hAnsi="Arial"/>
+          <w:sz w:val="22"/>
+          <w:szCs w:val="22"/>
+        </w:rPr>
+      </w:r>
+    </w:p>
+    <w:p>
+      <w:pPr>
+        <w:pStyle w:val="Normal"/>
+        <w:rPr>
+          <w:rFonts w:cs="Arial" w:ascii="Arial" w:hAnsi="Arial"/>
+          <w:sz w:val="22"/>
+          <w:szCs w:val="22"/>
+        </w:rPr>
+      </w:pPr>
+      <w:r>
+        <w:rPr>
+          <w:rFonts w:cs="Arial" w:ascii="Arial" w:hAnsi="Arial"/>
+          <w:color w:val="00000A"/>
+          <w:sz w:val="22"/>
+          <w:szCs w:val="22"/>
+        </w:rPr>
+        <w:t xml:space="preserve">I.I.S. "S. TEN. VASC. A. BADONI"                </w:t>
       </w:r>
       <w:r>
         <w:rPr>
@@ -2404,22 +1901,7 @@
         <w:t xml:space="preserve">                     </w:t>
         <w:tab/>
         <w:tab/>
-        <w:t xml:space="preserve">         Timbro e Firma  Soggetto </w:t>
-      </w:r>
-      <w:r>
-        <w:rPr>
-          <w:rFonts w:cs="Arial" w:ascii="Arial" w:hAnsi="Arial"/>
-          <w:sz w:val="22"/>
-          <w:szCs w:val="22"/>
-        </w:rPr>
-        <w:t>Angelo Benigno De Battista</w:t>
-      </w:r>
-      <w:r>
-        <w:rPr>
-          <w:rFonts w:cs="Arial" w:ascii="Arial" w:hAnsi="Arial"/>
-          <w:sz w:val="22"/>
-          <w:szCs w:val="22"/>
-        </w:rPr>
+        <w:t xml:space="preserve">         Timbro e Firma  Soggetto Angelo Benigno De Battista</w:t>
         <w:tab/>
       </w:r>
     </w:p>
@@ -2429,7 +1911,7 @@
         <w:rPr>
           <w:rFonts w:cs="Arial" w:ascii="Arial" w:hAnsi="Arial"/>
           <w:bCs/>
-          <w:color w:val="auto"/>
+          <w:color w:val="00000A"/>
           <w:sz w:val="22"/>
           <w:szCs w:val="22"/>
         </w:rPr>
@@ -2459,7 +1941,7 @@
       <w:r>
         <w:rPr>
           <w:rFonts w:cs="Arial" w:ascii="Arial" w:hAnsi="Arial"/>
-          <w:color w:val="auto"/>
+          <w:color w:val="00000A"/>
           <w:sz w:val="22"/>
           <w:szCs w:val="22"/>
         </w:rPr>
@@ -2469,7 +1951,7 @@
         <w:rPr>
           <w:rFonts w:cs="Arial" w:ascii="Arial" w:hAnsi="Arial"/>
           <w:bCs/>
-          <w:color w:val="auto"/>
+          <w:color w:val="00000A"/>
           <w:sz w:val="22"/>
           <w:szCs w:val="22"/>
         </w:rPr>
@@ -2832,7 +2314,6 @@
       <w:pPr>
         <w:ind w:left="1080" w:hanging="360"/>
       </w:pPr>
-      <w:rPr/>
     </w:lvl>
     <w:lvl w:ilvl="2">
       <w:start w:val="1"/>
@@ -2842,7 +2323,6 @@
       <w:pPr>
         <w:ind w:left="1800" w:hanging="180"/>
       </w:pPr>
-      <w:rPr/>
     </w:lvl>
     <w:lvl w:ilvl="3">
       <w:start w:val="1"/>
@@ -2852,7 +2332,6 @@
       <w:pPr>
         <w:ind w:left="2520" w:hanging="360"/>
       </w:pPr>
-      <w:rPr/>
     </w:lvl>
     <w:lvl w:ilvl="4">
       <w:start w:val="1"/>
@@ -2862,7 +2341,6 @@
       <w:pPr>
         <w:ind w:left="3240" w:hanging="360"/>
       </w:pPr>
-      <w:rPr/>
     </w:lvl>
     <w:lvl w:ilvl="5">
       <w:start w:val="1"/>
@@ -2872,7 +2350,6 @@
       <w:pPr>
         <w:ind w:left="3960" w:hanging="180"/>
       </w:pPr>
-      <w:rPr/>
     </w:lvl>
     <w:lvl w:ilvl="6">
       <w:start w:val="1"/>
@@ -2882,7 +2359,6 @@
       <w:pPr>
         <w:ind w:left="4680" w:hanging="360"/>
       </w:pPr>
-      <w:rPr/>
     </w:lvl>
     <w:lvl w:ilvl="7">
       <w:start w:val="1"/>
@@ -2892,7 +2368,6 @@
       <w:pPr>
         <w:ind w:left="5400" w:hanging="360"/>
       </w:pPr>
-      <w:rPr/>
     </w:lvl>
     <w:lvl w:ilvl="8">
       <w:start w:val="1"/>
@@ -2902,7 +2377,6 @@
       <w:pPr>
         <w:ind w:left="6120" w:hanging="180"/>
       </w:pPr>
-      <w:rPr/>
     </w:lvl>
   </w:abstractNum>
   <w:abstractNum w:abstractNumId="4">
@@ -3204,10 +2678,10 @@
     </w:pPr>
     <w:rPr>
       <w:rFonts w:ascii="Times New Roman" w:hAnsi="Times New Roman" w:eastAsia="Times New Roman" w:cs="Times New Roman"/>
-      <w:color w:val="auto"/>
+      <w:color w:val="00000A"/>
       <w:sz w:val="20"/>
       <w:szCs w:val="20"/>
-      <w:lang w:eastAsia="ar-SA" w:val="it-IT" w:bidi="ar-SA"/>
+      <w:lang w:val="it-IT" w:eastAsia="ar-SA" w:bidi="ar-SA"/>
     </w:rPr>
   </w:style>
   <w:style w:type="paragraph" w:styleId="Titolo1">
@@ -3456,6 +2930,36 @@
       <w:color w:val="00000A"/>
     </w:rPr>
   </w:style>
+  <w:style w:type="character" w:styleId="ListLabel5">
+    <w:name w:val="ListLabel 5"/>
+    <w:rPr>
+      <w:rFonts w:cs="Calibri"/>
+    </w:rPr>
+  </w:style>
+  <w:style w:type="character" w:styleId="ListLabel6">
+    <w:name w:val="ListLabel 6"/>
+    <w:rPr>
+      <w:rFonts w:cs="Symbol"/>
+    </w:rPr>
+  </w:style>
+  <w:style w:type="character" w:styleId="ListLabel7">
+    <w:name w:val="ListLabel 7"/>
+    <w:rPr>
+      <w:rFonts w:cs="Courier New"/>
+    </w:rPr>
+  </w:style>
+  <w:style w:type="character" w:styleId="ListLabel8">
+    <w:name w:val="ListLabel 8"/>
+    <w:rPr>
+      <w:rFonts w:cs="Wingdings"/>
+    </w:rPr>
+  </w:style>
+  <w:style w:type="character" w:styleId="ListLabel9">
+    <w:name w:val="ListLabel 9"/>
+    <w:rPr>
+      <w:color w:val="00000A"/>
+    </w:rPr>
+  </w:style>
   <w:style w:type="paragraph" w:styleId="Titolo">
     <w:name w:val="Titolo"/>
     <w:basedOn w:val="Normal"/>
@@ -3481,10 +2985,16 @@
   <w:style w:type="paragraph" w:styleId="Elenco">
     <w:name w:val="Elenco"/>
     <w:rsid w:val="00ce47a2"/>
-    <w:basedOn w:val="Corpotesto"/>
-    <w:pPr/>
-    <w:rPr>
-      <w:rFonts w:cs="Mangal"/>
+    <w:pPr>
+      <w:widowControl w:val="false"/>
+      <w:suppressAutoHyphens w:val="true"/>
+    </w:pPr>
+    <w:rPr>
+      <w:rFonts w:cs="Mangal" w:ascii="Times New Roman" w:hAnsi="Times New Roman" w:eastAsia="Times New Roman"/>
+      <w:color w:val="auto"/>
+      <w:sz w:val="20"/>
+      <w:szCs w:val="20"/>
+      <w:lang w:val="it-IT" w:eastAsia="it-IT" w:bidi="ar-SA"/>
     </w:rPr>
   </w:style>
   <w:style w:type="paragraph" w:styleId="Didascalia">

</xml_diff>